<commit_message>
Update Relatório do Trabalho Projeto Integrado.docx
</commit_message>
<xml_diff>
--- a/SEND_ALGORITHM/Relatório do Trabalho Projeto Integrado.docx
+++ b/SEND_ALGORITHM/Relatório do Trabalho Projeto Integrado.docx
@@ -7,6 +7,222 @@
         <w:pStyle w:val="Title"/>
         <w:jc w:val="center"/>
       </w:pPr>
+      <w:r>
+        <w:rPr>
+          <w:noProof/>
+        </w:rPr>
+        <w:drawing>
+          <wp:anchor distT="0" distB="0" distL="114300" distR="114300" simplePos="0" relativeHeight="251663360" behindDoc="1" locked="0" layoutInCell="1" allowOverlap="1" wp14:anchorId="61F6BDED" wp14:editId="32281A13">
+            <wp:simplePos x="0" y="0"/>
+            <wp:positionH relativeFrom="page">
+              <wp:posOffset>5314950</wp:posOffset>
+            </wp:positionH>
+            <wp:positionV relativeFrom="paragraph">
+              <wp:posOffset>0</wp:posOffset>
+            </wp:positionV>
+            <wp:extent cx="2026920" cy="937260"/>
+            <wp:effectExtent l="0" t="0" r="0" b="0"/>
+            <wp:wrapTight wrapText="bothSides">
+              <wp:wrapPolygon edited="0">
+                <wp:start x="0" y="0"/>
+                <wp:lineTo x="0" y="21073"/>
+                <wp:lineTo x="21316" y="21073"/>
+                <wp:lineTo x="21316" y="0"/>
+                <wp:lineTo x="0" y="0"/>
+              </wp:wrapPolygon>
+            </wp:wrapTight>
+            <wp:docPr id="2017383175" name="Picture 4" descr="A black and white logo&#10;&#10;Description automatically generated"/>
+            <wp:cNvGraphicFramePr>
+              <a:graphicFrameLocks xmlns:a="http://schemas.openxmlformats.org/drawingml/2006/main" noChangeAspect="1"/>
+            </wp:cNvGraphicFramePr>
+            <a:graphic xmlns:a="http://schemas.openxmlformats.org/drawingml/2006/main">
+              <a:graphicData uri="http://schemas.openxmlformats.org/drawingml/2006/picture">
+                <pic:pic xmlns:pic="http://schemas.openxmlformats.org/drawingml/2006/picture">
+                  <pic:nvPicPr>
+                    <pic:cNvPr id="2017383175" name="Picture 4" descr="A black and white logo&#10;&#10;Description automatically generated"/>
+                    <pic:cNvPicPr>
+                      <a:picLocks noChangeAspect="1" noChangeArrowheads="1"/>
+                    </pic:cNvPicPr>
+                  </pic:nvPicPr>
+                  <pic:blipFill>
+                    <a:blip r:embed="rId8">
+                      <a:extLst>
+                        <a:ext uri="{28A0092B-C50C-407E-A947-70E740481C1C}">
+                          <a14:useLocalDpi xmlns:a14="http://schemas.microsoft.com/office/drawing/2010/main" val="0"/>
+                        </a:ext>
+                      </a:extLst>
+                    </a:blip>
+                    <a:srcRect/>
+                    <a:stretch>
+                      <a:fillRect/>
+                    </a:stretch>
+                  </pic:blipFill>
+                  <pic:spPr bwMode="auto">
+                    <a:xfrm>
+                      <a:off x="0" y="0"/>
+                      <a:ext cx="2026920" cy="937260"/>
+                    </a:xfrm>
+                    <a:prstGeom prst="rect">
+                      <a:avLst/>
+                    </a:prstGeom>
+                    <a:noFill/>
+                    <a:ln>
+                      <a:noFill/>
+                    </a:ln>
+                  </pic:spPr>
+                </pic:pic>
+              </a:graphicData>
+            </a:graphic>
+          </wp:anchor>
+        </w:drawing>
+      </w:r>
+      <w:r>
+        <w:rPr>
+          <w:noProof/>
+        </w:rPr>
+        <w:drawing>
+          <wp:anchor distT="0" distB="0" distL="114300" distR="114300" simplePos="0" relativeHeight="251661312" behindDoc="1" locked="0" layoutInCell="1" allowOverlap="1" wp14:anchorId="68683FE3" wp14:editId="0FAB78E2">
+            <wp:simplePos x="0" y="0"/>
+            <wp:positionH relativeFrom="page">
+              <wp:posOffset>34290</wp:posOffset>
+            </wp:positionH>
+            <wp:positionV relativeFrom="paragraph">
+              <wp:posOffset>471805</wp:posOffset>
+            </wp:positionV>
+            <wp:extent cx="1871264" cy="550333"/>
+            <wp:effectExtent l="0" t="0" r="0" b="0"/>
+            <wp:wrapTight wrapText="bothSides">
+              <wp:wrapPolygon edited="0">
+                <wp:start x="3739" y="2993"/>
+                <wp:lineTo x="1100" y="8231"/>
+                <wp:lineTo x="1100" y="11972"/>
+                <wp:lineTo x="3739" y="16462"/>
+                <wp:lineTo x="3739" y="17958"/>
+                <wp:lineTo x="6379" y="17958"/>
+                <wp:lineTo x="6379" y="16462"/>
+                <wp:lineTo x="20236" y="12721"/>
+                <wp:lineTo x="20236" y="8979"/>
+                <wp:lineTo x="6599" y="2993"/>
+                <wp:lineTo x="3739" y="2993"/>
+              </wp:wrapPolygon>
+            </wp:wrapTight>
+            <wp:docPr id="246099938" name="Picture 1" descr="Logotipo do IPT"/>
+            <wp:cNvGraphicFramePr>
+              <a:graphicFrameLocks xmlns:a="http://schemas.openxmlformats.org/drawingml/2006/main" noChangeAspect="1"/>
+            </wp:cNvGraphicFramePr>
+            <a:graphic xmlns:a="http://schemas.openxmlformats.org/drawingml/2006/main">
+              <a:graphicData uri="http://schemas.openxmlformats.org/drawingml/2006/picture">
+                <pic:pic xmlns:pic="http://schemas.openxmlformats.org/drawingml/2006/picture">
+                  <pic:nvPicPr>
+                    <pic:cNvPr id="0" name="Picture 1" descr="Logotipo do IPT"/>
+                    <pic:cNvPicPr>
+                      <a:picLocks noChangeAspect="1" noChangeArrowheads="1"/>
+                    </pic:cNvPicPr>
+                  </pic:nvPicPr>
+                  <pic:blipFill>
+                    <a:blip r:embed="rId9" cstate="print">
+                      <a:extLst>
+                        <a:ext uri="{28A0092B-C50C-407E-A947-70E740481C1C}">
+                          <a14:useLocalDpi xmlns:a14="http://schemas.microsoft.com/office/drawing/2010/main" val="0"/>
+                        </a:ext>
+                      </a:extLst>
+                    </a:blip>
+                    <a:srcRect/>
+                    <a:stretch>
+                      <a:fillRect/>
+                    </a:stretch>
+                  </pic:blipFill>
+                  <pic:spPr bwMode="auto">
+                    <a:xfrm>
+                      <a:off x="0" y="0"/>
+                      <a:ext cx="1871264" cy="550333"/>
+                    </a:xfrm>
+                    <a:prstGeom prst="rect">
+                      <a:avLst/>
+                    </a:prstGeom>
+                    <a:noFill/>
+                    <a:ln>
+                      <a:noFill/>
+                    </a:ln>
+                  </pic:spPr>
+                </pic:pic>
+              </a:graphicData>
+            </a:graphic>
+          </wp:anchor>
+        </w:drawing>
+      </w:r>
+      <w:r>
+        <w:rPr>
+          <w:noProof/>
+        </w:rPr>
+        <w:drawing>
+          <wp:anchor distT="0" distB="0" distL="114300" distR="114300" simplePos="0" relativeHeight="251659264" behindDoc="1" locked="0" layoutInCell="1" allowOverlap="1" wp14:anchorId="543F4C79" wp14:editId="7C4F1962">
+            <wp:simplePos x="0" y="0"/>
+            <wp:positionH relativeFrom="page">
+              <wp:align>left</wp:align>
+            </wp:positionH>
+            <wp:positionV relativeFrom="paragraph">
+              <wp:posOffset>0</wp:posOffset>
+            </wp:positionV>
+            <wp:extent cx="2049780" cy="487680"/>
+            <wp:effectExtent l="0" t="0" r="7620" b="7620"/>
+            <wp:wrapTight wrapText="bothSides">
+              <wp:wrapPolygon edited="0">
+                <wp:start x="0" y="0"/>
+                <wp:lineTo x="0" y="21094"/>
+                <wp:lineTo x="21480" y="21094"/>
+                <wp:lineTo x="21480" y="0"/>
+                <wp:lineTo x="0" y="0"/>
+              </wp:wrapPolygon>
+            </wp:wrapTight>
+            <wp:docPr id="1666510162" name="Picture 3" descr="A black text on a white background&#10;&#10;Description automatically generated"/>
+            <wp:cNvGraphicFramePr>
+              <a:graphicFrameLocks xmlns:a="http://schemas.openxmlformats.org/drawingml/2006/main" noChangeAspect="1"/>
+            </wp:cNvGraphicFramePr>
+            <a:graphic xmlns:a="http://schemas.openxmlformats.org/drawingml/2006/main">
+              <a:graphicData uri="http://schemas.openxmlformats.org/drawingml/2006/picture">
+                <pic:pic xmlns:pic="http://schemas.openxmlformats.org/drawingml/2006/picture">
+                  <pic:nvPicPr>
+                    <pic:cNvPr id="1666510162" name="Picture 3" descr="A black text on a white background&#10;&#10;Description automatically generated"/>
+                    <pic:cNvPicPr>
+                      <a:picLocks noChangeAspect="1" noChangeArrowheads="1"/>
+                    </pic:cNvPicPr>
+                  </pic:nvPicPr>
+                  <pic:blipFill>
+                    <a:blip r:embed="rId10" cstate="print">
+                      <a:extLst>
+                        <a:ext uri="{28A0092B-C50C-407E-A947-70E740481C1C}">
+                          <a14:useLocalDpi xmlns:a14="http://schemas.microsoft.com/office/drawing/2010/main" val="0"/>
+                        </a:ext>
+                      </a:extLst>
+                    </a:blip>
+                    <a:srcRect/>
+                    <a:stretch>
+                      <a:fillRect/>
+                    </a:stretch>
+                  </pic:blipFill>
+                  <pic:spPr bwMode="auto">
+                    <a:xfrm>
+                      <a:off x="0" y="0"/>
+                      <a:ext cx="2049780" cy="487680"/>
+                    </a:xfrm>
+                    <a:prstGeom prst="rect">
+                      <a:avLst/>
+                    </a:prstGeom>
+                    <a:noFill/>
+                  </pic:spPr>
+                </pic:pic>
+              </a:graphicData>
+            </a:graphic>
+            <wp14:sizeRelH relativeFrom="margin">
+              <wp14:pctWidth>0</wp14:pctWidth>
+            </wp14:sizeRelH>
+            <wp14:sizeRelV relativeFrom="margin">
+              <wp14:pctHeight>0</wp14:pctHeight>
+            </wp14:sizeRelV>
+          </wp:anchor>
+        </w:drawing>
+      </w:r>
     </w:p>
     <w:p>
       <w:pPr>
@@ -17,7 +233,6 @@
     <w:p>
       <w:pPr>
         <w:pStyle w:val="Title"/>
-        <w:jc w:val="center"/>
       </w:pPr>
     </w:p>
     <w:p>
@@ -30,53 +245,58 @@
       <w:pPr>
         <w:pStyle w:val="Title"/>
         <w:jc w:val="center"/>
-      </w:pPr>
-    </w:p>
-    <w:p>
-      <w:pPr>
-        <w:pStyle w:val="Title"/>
-        <w:jc w:val="center"/>
-      </w:pPr>
-    </w:p>
-    <w:p>
-      <w:pPr>
-        <w:pStyle w:val="Title"/>
-        <w:jc w:val="center"/>
-      </w:pPr>
-    </w:p>
-    <w:p>
-      <w:pPr>
-        <w:pStyle w:val="Title"/>
-        <w:jc w:val="center"/>
-      </w:pPr>
-    </w:p>
-    <w:p>
-      <w:pPr>
-        <w:pStyle w:val="Title"/>
-        <w:jc w:val="center"/>
-      </w:pPr>
-    </w:p>
-    <w:p>
-      <w:pPr>
-        <w:pStyle w:val="Title"/>
-        <w:jc w:val="center"/>
-      </w:pPr>
-      <w:r>
+        <w:rPr>
+          <w:rFonts w:ascii="Arial" w:hAnsi="Arial" w:cs="Arial"/>
+        </w:rPr>
+      </w:pPr>
+      <w:r>
+        <w:rPr>
+          <w:rFonts w:ascii="Arial" w:hAnsi="Arial" w:cs="Arial"/>
+        </w:rPr>
         <w:t xml:space="preserve">Relatório do Trabalho </w:t>
       </w:r>
       <w:r>
+        <w:rPr>
+          <w:rFonts w:ascii="Arial" w:hAnsi="Arial" w:cs="Arial"/>
+        </w:rPr>
         <w:t>de Projeto Integrado</w:t>
       </w:r>
-    </w:p>
-    <w:p/>
-    <w:p>
-      <w:r>
+      <w:r>
+        <w:rPr>
+          <w:rFonts w:ascii="Arial" w:hAnsi="Arial" w:cs="Arial"/>
+        </w:rPr>
+        <w:t xml:space="preserve"> 1</w:t>
+      </w:r>
+    </w:p>
+    <w:p>
+      <w:pPr>
+        <w:rPr>
+          <w:rFonts w:ascii="Arial" w:hAnsi="Arial"/>
+        </w:rPr>
+      </w:pPr>
+    </w:p>
+    <w:p>
+      <w:pPr>
+        <w:rPr>
+          <w:rFonts w:ascii="Arial" w:hAnsi="Arial"/>
+        </w:rPr>
+      </w:pPr>
+      <w:r>
+        <w:rPr>
+          <w:rFonts w:ascii="Arial" w:hAnsi="Arial"/>
+        </w:rPr>
         <w:tab/>
       </w:r>
       <w:r>
+        <w:rPr>
+          <w:rFonts w:ascii="Arial" w:hAnsi="Arial"/>
+        </w:rPr>
         <w:tab/>
       </w:r>
       <w:r>
+        <w:rPr>
+          <w:rFonts w:ascii="Arial" w:hAnsi="Arial"/>
+        </w:rPr>
         <w:tab/>
         <w:t>Relatório elaborado por: Carlos Silva Nº21583</w:t>
       </w:r>
@@ -84,145 +304,579 @@
     <w:p>
       <w:pPr>
         <w:jc w:val="center"/>
-      </w:pPr>
-      <w:r>
+        <w:rPr>
+          <w:rFonts w:ascii="Arial" w:hAnsi="Arial"/>
+        </w:rPr>
+      </w:pPr>
+      <w:r>
+        <w:rPr>
+          <w:rFonts w:ascii="Arial" w:hAnsi="Arial"/>
+        </w:rPr>
         <w:t>Afonso Gomes nº25076</w:t>
       </w:r>
     </w:p>
     <w:p>
       <w:pPr>
         <w:jc w:val="center"/>
-      </w:pPr>
-      <w:r>
+        <w:rPr>
+          <w:rFonts w:ascii="Arial" w:hAnsi="Arial"/>
+        </w:rPr>
+      </w:pPr>
+      <w:r>
+        <w:rPr>
+          <w:rFonts w:ascii="Arial" w:hAnsi="Arial"/>
+        </w:rPr>
         <w:t>João Louro Nº25072</w:t>
       </w:r>
     </w:p>
     <w:p>
       <w:pPr>
+        <w:jc w:val="center"/>
+        <w:rPr>
+          <w:rFonts w:ascii="Arial" w:hAnsi="Arial"/>
+        </w:rPr>
+      </w:pPr>
+      <w:r>
+        <w:rPr>
+          <w:rFonts w:ascii="Arial" w:hAnsi="Arial"/>
+        </w:rPr>
+        <w:t>2022/23</w:t>
+      </w:r>
+    </w:p>
+    <w:p>
+      <w:pPr>
+        <w:suppressAutoHyphens w:val="0"/>
+      </w:pPr>
+      <w:r>
+        <w:rPr>
+          <w:noProof/>
+        </w:rPr>
+        <w:drawing>
+          <wp:anchor distT="0" distB="0" distL="114300" distR="114300" simplePos="0" relativeHeight="251664384" behindDoc="1" locked="0" layoutInCell="1" allowOverlap="1" wp14:anchorId="0755C1CB" wp14:editId="1CE30AA2">
+            <wp:simplePos x="0" y="0"/>
+            <wp:positionH relativeFrom="margin">
+              <wp:align>left</wp:align>
+            </wp:positionH>
+            <wp:positionV relativeFrom="paragraph">
+              <wp:posOffset>3340100</wp:posOffset>
+            </wp:positionV>
+            <wp:extent cx="5400040" cy="773430"/>
+            <wp:effectExtent l="0" t="0" r="0" b="7620"/>
+            <wp:wrapTight wrapText="bothSides">
+              <wp:wrapPolygon edited="0">
+                <wp:start x="0" y="0"/>
+                <wp:lineTo x="0" y="21281"/>
+                <wp:lineTo x="21488" y="21281"/>
+                <wp:lineTo x="21488" y="0"/>
+                <wp:lineTo x="0" y="0"/>
+              </wp:wrapPolygon>
+            </wp:wrapTight>
+            <wp:docPr id="186331902" name="Picture 5"/>
+            <wp:cNvGraphicFramePr>
+              <a:graphicFrameLocks xmlns:a="http://schemas.openxmlformats.org/drawingml/2006/main" noChangeAspect="1"/>
+            </wp:cNvGraphicFramePr>
+            <a:graphic xmlns:a="http://schemas.openxmlformats.org/drawingml/2006/main">
+              <a:graphicData uri="http://schemas.openxmlformats.org/drawingml/2006/picture">
+                <pic:pic xmlns:pic="http://schemas.openxmlformats.org/drawingml/2006/picture">
+                  <pic:nvPicPr>
+                    <pic:cNvPr id="186331902" name="Picture 5"/>
+                    <pic:cNvPicPr>
+                      <a:picLocks noChangeAspect="1" noChangeArrowheads="1"/>
+                    </pic:cNvPicPr>
+                  </pic:nvPicPr>
+                  <pic:blipFill>
+                    <a:blip r:embed="rId11">
+                      <a:extLst>
+                        <a:ext uri="{28A0092B-C50C-407E-A947-70E740481C1C}">
+                          <a14:useLocalDpi xmlns:a14="http://schemas.microsoft.com/office/drawing/2010/main" val="0"/>
+                        </a:ext>
+                      </a:extLst>
+                    </a:blip>
+                    <a:srcRect/>
+                    <a:stretch>
+                      <a:fillRect/>
+                    </a:stretch>
+                  </pic:blipFill>
+                  <pic:spPr bwMode="auto">
+                    <a:xfrm>
+                      <a:off x="0" y="0"/>
+                      <a:ext cx="5400040" cy="773430"/>
+                    </a:xfrm>
+                    <a:prstGeom prst="rect">
+                      <a:avLst/>
+                    </a:prstGeom>
+                    <a:noFill/>
+                    <a:ln>
+                      <a:noFill/>
+                    </a:ln>
+                  </pic:spPr>
+                </pic:pic>
+              </a:graphicData>
+            </a:graphic>
+          </wp:anchor>
+        </w:drawing>
+      </w:r>
+      <w:r>
+        <w:br w:type="page"/>
+      </w:r>
+      <w:r>
+        <w:rPr>
+          <w:color w:val="000000"/>
+          <w:shd w:val="clear" w:color="auto" w:fill="FFFFFF"/>
+        </w:rPr>
+        <w:lastRenderedPageBreak/>
+        <w:br/>
+      </w:r>
+    </w:p>
+    <w:p>
+      <w:pPr>
+        <w:suppressAutoHyphens w:val="0"/>
+      </w:pPr>
+      <w:r>
+        <w:br w:type="page"/>
+      </w:r>
+    </w:p>
+    <w:p>
+      <w:pPr>
         <w:pStyle w:val="TOC1"/>
-        <w:tabs>
-          <w:tab w:val="right" w:leader="dot" w:pos="8494"/>
-        </w:tabs>
       </w:pPr>
     </w:p>
     <w:p>
       <w:pPr>
         <w:pStyle w:val="TOC1"/>
-        <w:tabs>
-          <w:tab w:val="right" w:leader="dot" w:pos="8494"/>
-        </w:tabs>
-      </w:pPr>
-    </w:p>
+        <w:rPr>
+          <w:rFonts w:ascii="Arial" w:hAnsi="Arial"/>
+        </w:rPr>
+      </w:pPr>
+    </w:p>
+    <w:p>
+      <w:pPr>
+        <w:pStyle w:val="Title"/>
+        <w:rPr>
+          <w:rStyle w:val="Strong"/>
+          <w:rFonts w:ascii="Arial" w:hAnsi="Arial" w:cs="Arial"/>
+          <w:sz w:val="32"/>
+          <w:szCs w:val="32"/>
+        </w:rPr>
+      </w:pPr>
+      <w:r>
+        <w:rPr>
+          <w:rStyle w:val="Strong"/>
+          <w:rFonts w:ascii="Arial" w:hAnsi="Arial" w:cs="Arial"/>
+          <w:sz w:val="32"/>
+          <w:szCs w:val="32"/>
+        </w:rPr>
+        <w:t>Agradecimentos</w:t>
+      </w:r>
+    </w:p>
+    <w:p>
+      <w:pPr>
+        <w:suppressAutoHyphens w:val="0"/>
+        <w:rPr>
+          <w:rStyle w:val="Strong"/>
+          <w:rFonts w:ascii="Arial" w:hAnsi="Arial"/>
+          <w:sz w:val="32"/>
+          <w:szCs w:val="32"/>
+        </w:rPr>
+      </w:pPr>
+    </w:p>
+    <w:p>
+      <w:pPr>
+        <w:suppressAutoHyphens w:val="0"/>
+        <w:ind w:firstLine="720"/>
+        <w:rPr>
+          <w:rStyle w:val="Strong"/>
+          <w:rFonts w:ascii="Arial" w:hAnsi="Arial"/>
+          <w:b w:val="0"/>
+          <w:bCs w:val="0"/>
+          <w:sz w:val="24"/>
+          <w:szCs w:val="24"/>
+        </w:rPr>
+      </w:pPr>
+      <w:r>
+        <w:rPr>
+          <w:rStyle w:val="Strong"/>
+          <w:rFonts w:ascii="Arial" w:hAnsi="Arial"/>
+          <w:b w:val="0"/>
+          <w:bCs w:val="0"/>
+          <w:sz w:val="24"/>
+          <w:szCs w:val="24"/>
+        </w:rPr>
+        <w:t xml:space="preserve">Gostaríamos de </w:t>
+      </w:r>
+      <w:r>
+        <w:rPr>
+          <w:rStyle w:val="Strong"/>
+          <w:rFonts w:ascii="Arial" w:hAnsi="Arial"/>
+          <w:b w:val="0"/>
+          <w:bCs w:val="0"/>
+          <w:sz w:val="24"/>
+          <w:szCs w:val="24"/>
+        </w:rPr>
+        <w:t xml:space="preserve">estender </w:t>
+      </w:r>
+      <w:r>
+        <w:rPr>
+          <w:rStyle w:val="Strong"/>
+          <w:rFonts w:ascii="Arial" w:hAnsi="Arial"/>
+          <w:b w:val="0"/>
+          <w:bCs w:val="0"/>
+          <w:sz w:val="24"/>
+          <w:szCs w:val="24"/>
+        </w:rPr>
+        <w:t xml:space="preserve">um momento para </w:t>
+      </w:r>
+      <w:r>
+        <w:rPr>
+          <w:rStyle w:val="Strong"/>
+          <w:rFonts w:ascii="Arial" w:hAnsi="Arial"/>
+          <w:b w:val="0"/>
+          <w:bCs w:val="0"/>
+          <w:sz w:val="24"/>
+          <w:szCs w:val="24"/>
+        </w:rPr>
+        <w:t>distribuir os nossos sinceros agradecimentos a todos envolvidos na assistência da elaboração</w:t>
+      </w:r>
+      <w:r>
+        <w:rPr>
+          <w:rStyle w:val="Strong"/>
+          <w:rFonts w:ascii="Arial" w:hAnsi="Arial"/>
+          <w:b w:val="0"/>
+          <w:bCs w:val="0"/>
+          <w:sz w:val="24"/>
+          <w:szCs w:val="24"/>
+        </w:rPr>
+        <w:t xml:space="preserve"> </w:t>
+      </w:r>
+      <w:r>
+        <w:rPr>
+          <w:rStyle w:val="Strong"/>
+          <w:rFonts w:ascii="Arial" w:hAnsi="Arial"/>
+          <w:b w:val="0"/>
+          <w:bCs w:val="0"/>
+          <w:sz w:val="24"/>
+          <w:szCs w:val="24"/>
+        </w:rPr>
+        <w:t>do projeto, sejam eles professores ou colegas. Qualquer ajuda para a deliberação de dúvidas presentes é, foi e sempre será apreciada.</w:t>
+      </w:r>
+    </w:p>
+    <w:p>
+      <w:pPr>
+        <w:suppressAutoHyphens w:val="0"/>
+        <w:ind w:firstLine="720"/>
+        <w:rPr>
+          <w:rStyle w:val="Strong"/>
+          <w:rFonts w:ascii="Arial" w:hAnsi="Arial"/>
+          <w:b w:val="0"/>
+          <w:bCs w:val="0"/>
+          <w:sz w:val="24"/>
+          <w:szCs w:val="24"/>
+        </w:rPr>
+      </w:pPr>
+    </w:p>
+    <w:p>
+      <w:pPr>
+        <w:suppressAutoHyphens w:val="0"/>
+        <w:ind w:firstLine="720"/>
+        <w:rPr>
+          <w:rStyle w:val="Strong"/>
+          <w:rFonts w:ascii="Arial" w:hAnsi="Arial"/>
+          <w:b w:val="0"/>
+          <w:bCs w:val="0"/>
+          <w:sz w:val="24"/>
+          <w:szCs w:val="24"/>
+        </w:rPr>
+      </w:pPr>
+      <w:r>
+        <w:rPr>
+          <w:rStyle w:val="Strong"/>
+          <w:rFonts w:ascii="Arial" w:hAnsi="Arial"/>
+          <w:b w:val="0"/>
+          <w:bCs w:val="0"/>
+          <w:sz w:val="24"/>
+          <w:szCs w:val="24"/>
+        </w:rPr>
+        <w:t>Adicionalmente, gostaríamos de agradecer ao Professor</w:t>
+      </w:r>
+      <w:r>
+        <w:rPr>
+          <w:rStyle w:val="Strong"/>
+          <w:rFonts w:ascii="Arial" w:hAnsi="Arial"/>
+          <w:b w:val="0"/>
+          <w:bCs w:val="0"/>
+          <w:sz w:val="24"/>
+          <w:szCs w:val="24"/>
+        </w:rPr>
+        <w:t xml:space="preserve"> António</w:t>
+      </w:r>
+      <w:r>
+        <w:rPr>
+          <w:rStyle w:val="Strong"/>
+          <w:rFonts w:ascii="Arial" w:hAnsi="Arial"/>
+          <w:b w:val="0"/>
+          <w:bCs w:val="0"/>
+          <w:sz w:val="24"/>
+          <w:szCs w:val="24"/>
+        </w:rPr>
+        <w:t xml:space="preserve"> Manso, </w:t>
+      </w:r>
+      <w:r>
+        <w:rPr>
+          <w:rStyle w:val="Strong"/>
+          <w:rFonts w:ascii="Arial" w:hAnsi="Arial"/>
+          <w:b w:val="0"/>
+          <w:bCs w:val="0"/>
+          <w:sz w:val="24"/>
+          <w:szCs w:val="24"/>
+        </w:rPr>
+        <w:t>por</w:t>
+      </w:r>
+      <w:r>
+        <w:rPr>
+          <w:rStyle w:val="Strong"/>
+          <w:rFonts w:ascii="Arial" w:hAnsi="Arial"/>
+          <w:b w:val="0"/>
+          <w:bCs w:val="0"/>
+          <w:sz w:val="24"/>
+          <w:szCs w:val="24"/>
+        </w:rPr>
+        <w:t xml:space="preserve"> se encontrar confortável o suficiente para </w:t>
+      </w:r>
+      <w:r>
+        <w:rPr>
+          <w:rStyle w:val="Strong"/>
+          <w:rFonts w:ascii="Arial" w:hAnsi="Arial"/>
+          <w:b w:val="0"/>
+          <w:bCs w:val="0"/>
+          <w:sz w:val="24"/>
+          <w:szCs w:val="24"/>
+        </w:rPr>
+        <w:t xml:space="preserve">confiar os alunos com ficheiros pertinentes às informações pessoais dos utilizadores do programa a que os </w:t>
+      </w:r>
+      <w:proofErr w:type="spellStart"/>
+      <w:r>
+        <w:rPr>
+          <w:rStyle w:val="Strong"/>
+          <w:rFonts w:ascii="Arial" w:hAnsi="Arial"/>
+          <w:b w:val="0"/>
+          <w:bCs w:val="0"/>
+          <w:sz w:val="24"/>
+          <w:szCs w:val="24"/>
+        </w:rPr>
+        <w:t>logs</w:t>
+      </w:r>
+      <w:proofErr w:type="spellEnd"/>
+      <w:r>
+        <w:rPr>
+          <w:rStyle w:val="Strong"/>
+          <w:rFonts w:ascii="Arial" w:hAnsi="Arial"/>
+          <w:b w:val="0"/>
+          <w:bCs w:val="0"/>
+          <w:sz w:val="24"/>
+          <w:szCs w:val="24"/>
+        </w:rPr>
+        <w:t xml:space="preserve"> corresponde. </w:t>
+      </w:r>
+    </w:p>
+    <w:p>
+      <w:pPr>
+        <w:suppressAutoHyphens w:val="0"/>
+        <w:ind w:firstLine="720"/>
+        <w:rPr>
+          <w:rStyle w:val="Strong"/>
+          <w:rFonts w:ascii="Arial" w:hAnsi="Arial"/>
+          <w:b w:val="0"/>
+          <w:bCs w:val="0"/>
+          <w:sz w:val="24"/>
+          <w:szCs w:val="24"/>
+        </w:rPr>
+      </w:pPr>
+    </w:p>
+    <w:p>
+      <w:pPr>
+        <w:suppressAutoHyphens w:val="0"/>
+        <w:ind w:firstLine="720"/>
+        <w:rPr>
+          <w:rStyle w:val="Strong"/>
+          <w:rFonts w:ascii="Arial" w:hAnsi="Arial"/>
+          <w:b w:val="0"/>
+          <w:bCs w:val="0"/>
+          <w:sz w:val="24"/>
+          <w:szCs w:val="24"/>
+        </w:rPr>
+      </w:pPr>
+      <w:r>
+        <w:rPr>
+          <w:rStyle w:val="Strong"/>
+          <w:rFonts w:ascii="Arial" w:hAnsi="Arial"/>
+          <w:b w:val="0"/>
+          <w:bCs w:val="0"/>
+          <w:sz w:val="24"/>
+          <w:szCs w:val="24"/>
+        </w:rPr>
+        <w:t>Ao professor Paulo Alexandre Santos, por se disponibilizar para o esclarecimento de dúvidas relativas a problemas encontrados no desenvolvimento ao longo da elaboração do projeto.</w:t>
+      </w:r>
+    </w:p>
+    <w:p>
+      <w:pPr>
+        <w:suppressAutoHyphens w:val="0"/>
+        <w:ind w:firstLine="720"/>
+        <w:rPr>
+          <w:rStyle w:val="Strong"/>
+          <w:rFonts w:ascii="Arial" w:hAnsi="Arial"/>
+          <w:b w:val="0"/>
+          <w:bCs w:val="0"/>
+          <w:sz w:val="24"/>
+          <w:szCs w:val="24"/>
+        </w:rPr>
+      </w:pPr>
+    </w:p>
+    <w:p>
+      <w:pPr>
+        <w:suppressAutoHyphens w:val="0"/>
+        <w:ind w:firstLine="720"/>
+        <w:rPr>
+          <w:rStyle w:val="Strong"/>
+          <w:rFonts w:ascii="Arial" w:hAnsi="Arial"/>
+          <w:b w:val="0"/>
+          <w:bCs w:val="0"/>
+          <w:sz w:val="24"/>
+          <w:szCs w:val="24"/>
+        </w:rPr>
+      </w:pPr>
+      <w:r>
+        <w:rPr>
+          <w:rStyle w:val="Strong"/>
+          <w:rFonts w:ascii="Arial" w:hAnsi="Arial"/>
+          <w:b w:val="0"/>
+          <w:bCs w:val="0"/>
+          <w:sz w:val="24"/>
+          <w:szCs w:val="24"/>
+        </w:rPr>
+        <w:t xml:space="preserve"> E à Professora Cristina Costa, na assistência da estruturação e redação do relatório</w:t>
+      </w:r>
+      <w:r>
+        <w:rPr>
+          <w:rStyle w:val="Strong"/>
+          <w:rFonts w:ascii="Arial" w:hAnsi="Arial"/>
+          <w:b w:val="0"/>
+          <w:bCs w:val="0"/>
+          <w:sz w:val="24"/>
+          <w:szCs w:val="24"/>
+        </w:rPr>
+        <w:t>, fornecendo sabedoria para a otimização das nossas apresentações e PowerPoint que as acompanham</w:t>
+      </w:r>
+      <w:r>
+        <w:rPr>
+          <w:rStyle w:val="Strong"/>
+          <w:rFonts w:ascii="Arial" w:hAnsi="Arial"/>
+          <w:b w:val="0"/>
+          <w:bCs w:val="0"/>
+          <w:sz w:val="24"/>
+          <w:szCs w:val="24"/>
+        </w:rPr>
+        <w:t>.</w:t>
+      </w:r>
+    </w:p>
+    <w:p>
+      <w:pPr>
+        <w:suppressAutoHyphens w:val="0"/>
+        <w:ind w:firstLine="720"/>
+        <w:rPr>
+          <w:rStyle w:val="Strong"/>
+          <w:rFonts w:ascii="Arial" w:hAnsi="Arial"/>
+          <w:b w:val="0"/>
+          <w:bCs w:val="0"/>
+          <w:sz w:val="24"/>
+          <w:szCs w:val="24"/>
+        </w:rPr>
+      </w:pPr>
+    </w:p>
+    <w:p>
+      <w:pPr>
+        <w:suppressAutoHyphens w:val="0"/>
+        <w:ind w:firstLine="720"/>
+        <w:rPr>
+          <w:rStyle w:val="Strong"/>
+          <w:rFonts w:ascii="Arial" w:hAnsi="Arial"/>
+          <w:b w:val="0"/>
+          <w:bCs w:val="0"/>
+          <w:sz w:val="24"/>
+          <w:szCs w:val="24"/>
+        </w:rPr>
+      </w:pPr>
+      <w:r>
+        <w:rPr>
+          <w:rStyle w:val="Strong"/>
+          <w:rFonts w:ascii="Arial" w:hAnsi="Arial"/>
+          <w:b w:val="0"/>
+          <w:bCs w:val="0"/>
+          <w:sz w:val="24"/>
+          <w:szCs w:val="24"/>
+        </w:rPr>
+        <w:t xml:space="preserve"> </w:t>
+      </w:r>
+    </w:p>
+    <w:p>
+      <w:pPr>
+        <w:suppressAutoHyphens w:val="0"/>
+        <w:rPr>
+          <w:rStyle w:val="Strong"/>
+          <w:rFonts w:ascii="Arial" w:eastAsia="Times New Roman" w:hAnsi="Arial"/>
+          <w:spacing w:val="-10"/>
+          <w:sz w:val="32"/>
+          <w:szCs w:val="32"/>
+        </w:rPr>
+      </w:pPr>
+      <w:r>
+        <w:rPr>
+          <w:rStyle w:val="Strong"/>
+          <w:rFonts w:ascii="Arial" w:hAnsi="Arial"/>
+          <w:sz w:val="32"/>
+          <w:szCs w:val="32"/>
+        </w:rPr>
+        <w:br w:type="page"/>
+      </w:r>
+    </w:p>
+    <w:p>
+      <w:pPr>
+        <w:pStyle w:val="Title"/>
+        <w:rPr>
+          <w:rStyle w:val="Strong"/>
+          <w:rFonts w:ascii="Arial" w:hAnsi="Arial" w:cs="Arial"/>
+          <w:sz w:val="32"/>
+          <w:szCs w:val="32"/>
+        </w:rPr>
+      </w:pPr>
+      <w:r>
+        <w:rPr>
+          <w:rStyle w:val="Strong"/>
+          <w:rFonts w:ascii="Arial" w:hAnsi="Arial" w:cs="Arial"/>
+          <w:sz w:val="32"/>
+          <w:szCs w:val="32"/>
+        </w:rPr>
+        <w:lastRenderedPageBreak/>
+        <w:t>Resumo</w:t>
+      </w:r>
+    </w:p>
+    <w:p/>
     <w:p>
       <w:pPr>
         <w:pStyle w:val="TOC1"/>
-        <w:tabs>
-          <w:tab w:val="right" w:leader="dot" w:pos="8494"/>
-        </w:tabs>
-      </w:pPr>
-    </w:p>
+      </w:pPr>
+    </w:p>
+    <w:p>
+      <w:pPr>
+        <w:suppressAutoHyphens w:val="0"/>
+      </w:pPr>
+      <w:r>
+        <w:br w:type="page"/>
+      </w:r>
+    </w:p>
+    <w:p/>
     <w:p>
       <w:pPr>
         <w:pStyle w:val="TOC1"/>
-        <w:tabs>
-          <w:tab w:val="right" w:leader="dot" w:pos="8494"/>
-        </w:tabs>
-      </w:pPr>
-    </w:p>
-    <w:p>
-      <w:pPr>
-        <w:pStyle w:val="TOC1"/>
-        <w:tabs>
-          <w:tab w:val="right" w:leader="dot" w:pos="8494"/>
-        </w:tabs>
-      </w:pPr>
-    </w:p>
-    <w:p>
-      <w:pPr>
-        <w:pStyle w:val="TOC1"/>
-        <w:tabs>
-          <w:tab w:val="right" w:leader="dot" w:pos="8494"/>
-        </w:tabs>
-      </w:pPr>
-    </w:p>
-    <w:p>
-      <w:pPr>
-        <w:pStyle w:val="TOC1"/>
-        <w:tabs>
-          <w:tab w:val="right" w:leader="dot" w:pos="8494"/>
-        </w:tabs>
-      </w:pPr>
-    </w:p>
-    <w:p>
-      <w:pPr>
-        <w:pStyle w:val="TOC1"/>
-        <w:tabs>
-          <w:tab w:val="right" w:leader="dot" w:pos="8494"/>
-        </w:tabs>
-      </w:pPr>
-    </w:p>
-    <w:p>
-      <w:pPr>
-        <w:pStyle w:val="TOC1"/>
-        <w:tabs>
-          <w:tab w:val="right" w:leader="dot" w:pos="8494"/>
-        </w:tabs>
-      </w:pPr>
-    </w:p>
-    <w:p>
-      <w:pPr>
-        <w:pStyle w:val="TOC1"/>
-        <w:tabs>
-          <w:tab w:val="right" w:leader="dot" w:pos="8494"/>
-        </w:tabs>
-      </w:pPr>
-    </w:p>
-    <w:p>
-      <w:pPr>
-        <w:pStyle w:val="TOC1"/>
-        <w:tabs>
-          <w:tab w:val="right" w:leader="dot" w:pos="8494"/>
-        </w:tabs>
-      </w:pPr>
-    </w:p>
-    <w:p>
-      <w:pPr>
-        <w:pStyle w:val="TOC1"/>
-        <w:tabs>
-          <w:tab w:val="right" w:leader="dot" w:pos="8494"/>
-        </w:tabs>
-      </w:pPr>
-    </w:p>
-    <w:p>
-      <w:pPr>
-        <w:pStyle w:val="TOC1"/>
-        <w:tabs>
-          <w:tab w:val="right" w:leader="dot" w:pos="8494"/>
-        </w:tabs>
-      </w:pPr>
-    </w:p>
-    <w:p>
-      <w:pPr>
-        <w:pStyle w:val="TOC1"/>
-        <w:tabs>
-          <w:tab w:val="right" w:leader="dot" w:pos="8494"/>
-        </w:tabs>
-      </w:pPr>
-    </w:p>
-    <w:p>
-      <w:pPr>
-        <w:pStyle w:val="TOC1"/>
-        <w:tabs>
-          <w:tab w:val="right" w:leader="dot" w:pos="8494"/>
-        </w:tabs>
-      </w:pPr>
-    </w:p>
-    <w:p>
-      <w:pPr>
-        <w:pStyle w:val="TOC1"/>
-        <w:tabs>
-          <w:tab w:val="right" w:leader="dot" w:pos="8494"/>
-        </w:tabs>
         <w:rPr>
           <w:rFonts w:asciiTheme="minorHAnsi" w:eastAsiaTheme="minorEastAsia" w:hAnsiTheme="minorHAnsi" w:cstheme="minorBidi"/>
           <w:noProof/>
@@ -294,9 +948,6 @@
     <w:p>
       <w:pPr>
         <w:pStyle w:val="TOC1"/>
-        <w:tabs>
-          <w:tab w:val="right" w:leader="dot" w:pos="8494"/>
-        </w:tabs>
         <w:rPr>
           <w:rFonts w:asciiTheme="minorHAnsi" w:eastAsiaTheme="minorEastAsia" w:hAnsiTheme="minorHAnsi" w:cstheme="minorBidi"/>
           <w:noProof/>
@@ -359,9 +1010,6 @@
     <w:p>
       <w:pPr>
         <w:pStyle w:val="TOC1"/>
-        <w:tabs>
-          <w:tab w:val="right" w:leader="dot" w:pos="8494"/>
-        </w:tabs>
         <w:rPr>
           <w:rFonts w:asciiTheme="minorHAnsi" w:eastAsiaTheme="minorEastAsia" w:hAnsiTheme="minorHAnsi" w:cstheme="minorBidi"/>
           <w:noProof/>
@@ -531,139 +1179,22 @@
       </w:r>
       <w:r>
         <w:rPr>
-          <w:sz w:val="24"/>
-          <w:szCs w:val="24"/>
-        </w:rPr>
-        <w:t xml:space="preserve">Neste relatório será documentado o processo atrás da construção e implementação dos objetivos </w:t>
-      </w:r>
-      <w:r>
-        <w:rPr>
-          <w:sz w:val="24"/>
-          <w:szCs w:val="24"/>
-        </w:rPr>
-        <w:t>impostos</w:t>
-      </w:r>
-      <w:r>
-        <w:rPr>
-          <w:sz w:val="24"/>
-          <w:szCs w:val="24"/>
-        </w:rPr>
-        <w:t xml:space="preserve"> </w:t>
-      </w:r>
-      <w:r>
-        <w:rPr>
-          <w:sz w:val="24"/>
-          <w:szCs w:val="24"/>
-        </w:rPr>
-        <w:t>pelos conjuntos dos Professores</w:t>
-      </w:r>
-      <w:r>
-        <w:rPr>
-          <w:sz w:val="24"/>
-          <w:szCs w:val="24"/>
-        </w:rPr>
-        <w:t>,</w:t>
-      </w:r>
-      <w:r>
-        <w:rPr>
-          <w:sz w:val="24"/>
-          <w:szCs w:val="24"/>
-        </w:rPr>
-        <w:t xml:space="preserve"> que presidem sobre a </w:t>
-      </w:r>
-      <w:r>
-        <w:rPr>
-          <w:sz w:val="24"/>
-          <w:szCs w:val="24"/>
-        </w:rPr>
-        <w:t>gestão e avaliação da disciplina de Projeto Integrado.</w:t>
-      </w:r>
-      <w:r>
-        <w:rPr>
-          <w:sz w:val="24"/>
-          <w:szCs w:val="24"/>
-        </w:rPr>
-        <w:t xml:space="preserve"> Os objetivos mencionados </w:t>
-      </w:r>
-      <w:r>
-        <w:rPr>
-          <w:sz w:val="24"/>
-          <w:szCs w:val="24"/>
-        </w:rPr>
-        <w:t>que são a</w:t>
-      </w:r>
-      <w:r>
-        <w:rPr>
-          <w:sz w:val="24"/>
-          <w:szCs w:val="24"/>
-        </w:rPr>
-        <w:t xml:space="preserve"> filtragem, apuração e demonstração de dados obtidos dos ficheiros </w:t>
-      </w:r>
-      <w:proofErr w:type="spellStart"/>
-      <w:r>
-        <w:rPr>
-          <w:sz w:val="24"/>
-          <w:szCs w:val="24"/>
-        </w:rPr>
-        <w:t>logs</w:t>
-      </w:r>
-      <w:proofErr w:type="spellEnd"/>
-      <w:r>
-        <w:rPr>
-          <w:sz w:val="24"/>
-          <w:szCs w:val="24"/>
-        </w:rPr>
-        <w:t xml:space="preserve"> do programa Algoritmi disponibilizados</w:t>
-      </w:r>
-      <w:r>
-        <w:rPr>
-          <w:sz w:val="24"/>
-          <w:szCs w:val="24"/>
-        </w:rPr>
-        <w:t xml:space="preserve">, separando entre diferentes categorias, baseadas na frequência da receção de dados ao longo </w:t>
-      </w:r>
-      <w:r>
-        <w:rPr>
-          <w:sz w:val="24"/>
-          <w:szCs w:val="24"/>
-        </w:rPr>
-        <w:t xml:space="preserve">das horas, </w:t>
-      </w:r>
-      <w:r>
-        <w:rPr>
-          <w:sz w:val="24"/>
-          <w:szCs w:val="24"/>
-        </w:rPr>
-        <w:t>dos dias</w:t>
-      </w:r>
-      <w:r>
-        <w:rPr>
-          <w:sz w:val="24"/>
-          <w:szCs w:val="24"/>
-        </w:rPr>
-        <w:t xml:space="preserve"> e</w:t>
-      </w:r>
-      <w:r>
-        <w:rPr>
-          <w:sz w:val="24"/>
-          <w:szCs w:val="24"/>
-        </w:rPr>
-        <w:t xml:space="preserve"> das semanas</w:t>
-      </w:r>
-      <w:r>
-        <w:rPr>
-          <w:sz w:val="24"/>
-          <w:szCs w:val="24"/>
-        </w:rPr>
-        <w:t xml:space="preserve">. </w:t>
-      </w:r>
-      <w:r>
-        <w:rPr>
-          <w:sz w:val="24"/>
-          <w:szCs w:val="24"/>
-        </w:rPr>
-        <w:t xml:space="preserve"> </w:t>
-      </w:r>
+          <w:rFonts w:ascii="Arial" w:hAnsi="Arial"/>
+          <w:color w:val="000000"/>
+          <w:sz w:val="44"/>
+          <w:szCs w:val="44"/>
+          <w:shd w:val="clear" w:color="auto" w:fill="FFFFFF"/>
+        </w:rPr>
+        <w:br/>
+      </w:r>
+    </w:p>
+    <w:p>
+      <w:pPr>
+        <w:rPr>
+          <w:sz w:val="24"/>
+          <w:szCs w:val="24"/>
+        </w:rPr>
+      </w:pPr>
     </w:p>
     <w:p>
       <w:pPr>
@@ -857,193 +1388,13 @@
     </w:p>
     <w:p/>
     <w:p>
-      <w:hyperlink w:anchor="_História" w:history="1">
-        <w:r>
-          <w:rPr>
-            <w:rStyle w:val="Hyperlink"/>
-          </w:rPr>
-          <w:t>[1]</w:t>
-        </w:r>
-      </w:hyperlink>
       <w:r>
         <w:t xml:space="preserve"> </w:t>
       </w:r>
-      <w:hyperlink r:id="rId7" w:history="1">
-        <w:r>
-          <w:rPr>
-            <w:rStyle w:val="Hyperlink"/>
-          </w:rPr>
-          <w:t>https://bcc.ime.usp.br/tccs/2020/gafeol/chinese-postman/tex/main.pdf</w:t>
-        </w:r>
-      </w:hyperlink>
-    </w:p>
-    <w:p>
-      <w:hyperlink r:id="rId8" w:history="1">
-        <w:r>
-          <w:rPr>
-            <w:rStyle w:val="Hyperlink"/>
-          </w:rPr>
-          <w:t>https://www.projectrhea.org/rhea/index.php/Walther_MA279_Spring2016_topic1#:~:text=Real%2Dworld%20applications,-An%20early%20example&amp;text=Conventional%20applications%20of%20the%20Chinese,used%20in%20network%20algorithm%20checking</w:t>
-        </w:r>
-      </w:hyperlink>
-    </w:p>
-    <w:p/>
-    <w:p>
-      <w:hyperlink w:anchor="_História_1" w:history="1">
-        <w:r>
-          <w:rPr>
-            <w:rStyle w:val="Hyperlink"/>
-          </w:rPr>
-          <w:t>[2</w:t>
-        </w:r>
-        <w:bookmarkStart w:id="4" w:name="_Hlt138323023"/>
-        <w:r>
-          <w:rPr>
-            <w:rStyle w:val="Hyperlink"/>
-          </w:rPr>
-          <w:t>]</w:t>
-        </w:r>
-        <w:bookmarkEnd w:id="4"/>
-      </w:hyperlink>
-      <w:r>
-        <w:t xml:space="preserve"> </w:t>
-      </w:r>
-      <w:hyperlink r:id="rId9" w:anchor=":~:text=The%20algorithm%20was%20developed%20in,Dijkstra%20in%201959." w:history="1">
-        <w:r>
-          <w:rPr>
-            <w:rStyle w:val="Hyperlink"/>
-          </w:rPr>
-          <w:t>https://en.wikipedia.org/wiki/Prim%27s_algorithm#:~:text=The%20algorithm%20was%20developed%20in,Dijkstra%20in%201959.</w:t>
-        </w:r>
-      </w:hyperlink>
-    </w:p>
-    <w:p>
-      <w:hyperlink w:anchor="_História_1" w:history="1">
-        <w:r>
-          <w:rPr>
-            <w:rStyle w:val="Hyperlink"/>
-          </w:rPr>
-          <w:t>[</w:t>
-        </w:r>
-        <w:bookmarkStart w:id="5" w:name="_Hlt138323090"/>
-        <w:r>
-          <w:rPr>
-            <w:rStyle w:val="Hyperlink"/>
-          </w:rPr>
-          <w:t>2</w:t>
-        </w:r>
-        <w:bookmarkEnd w:id="5"/>
-        <w:r>
-          <w:rPr>
-            <w:rStyle w:val="Hyperlink"/>
-          </w:rPr>
-          <w:t>]</w:t>
-        </w:r>
-      </w:hyperlink>
-      <w:r>
-        <w:t xml:space="preserve"> </w:t>
-      </w:r>
-      <w:hyperlink r:id="rId10" w:history="1">
-        <w:r>
-          <w:rPr>
-            <w:rStyle w:val="Hyperlink"/>
-          </w:rPr>
-          <w:t>https://en.wikipedia.org/wiki/Kruskal%27s_algorithm</w:t>
-        </w:r>
-      </w:hyperlink>
-    </w:p>
-    <w:p>
-      <w:hyperlink r:id="rId11" w:history="1">
-        <w:r>
-          <w:rPr>
-            <w:rStyle w:val="Hyperlink"/>
-          </w:rPr>
-          <w:t>https://www.ams.org/journals/proc/1956-007-01/S0002-9939-1956-0078686-7/</w:t>
-        </w:r>
-      </w:hyperlink>
-    </w:p>
-    <w:p/>
-    <w:p>
-      <w:hyperlink w:anchor="_História_2" w:history="1">
-        <w:r>
-          <w:rPr>
-            <w:rStyle w:val="Hyperlink"/>
-          </w:rPr>
-          <w:t>[4]</w:t>
-        </w:r>
-      </w:hyperlink>
-      <w:hyperlink r:id="rId12" w:history="1">
-        <w:r>
-          <w:rPr>
-            <w:rStyle w:val="Hyperlink"/>
-          </w:rPr>
-          <w:t>https://en.wikipedia.org/wiki/Travelling_salesman_problem</w:t>
-        </w:r>
-      </w:hyperlink>
-    </w:p>
-    <w:p>
-      <w:pPr>
-        <w:pStyle w:val="Heading2"/>
-      </w:pPr>
-      <w:r>
-        <w:tab/>
-      </w:r>
-      <w:bookmarkStart w:id="6" w:name="_Toc139465062"/>
-      <w:proofErr w:type="spellStart"/>
-      <w:r>
-        <w:t>Webgrafia</w:t>
-      </w:r>
-      <w:proofErr w:type="spellEnd"/>
-      <w:r>
-        <w:t xml:space="preserve"> dentro do código</w:t>
-      </w:r>
-      <w:bookmarkEnd w:id="6"/>
-    </w:p>
-    <w:p>
-      <w:hyperlink r:id="rId13" w:history="1">
-        <w:r>
-          <w:rPr>
-            <w:rStyle w:val="Hyperlink"/>
-          </w:rPr>
-          <w:t>https://blog.devgenius.io/traveling-salesman-problem-nearest-neighbor-algorithm-solution-e78399d0ab0c</w:t>
-        </w:r>
-      </w:hyperlink>
-    </w:p>
-    <w:p>
-      <w:hyperlink r:id="rId14" w:history="1">
-        <w:r>
-          <w:rPr>
-            <w:rStyle w:val="Hyperlink"/>
-          </w:rPr>
-          <w:t>https://towardsdatascience.com/chinese-postman-in-python-8b1187a3e5a</w:t>
-        </w:r>
-      </w:hyperlink>
-    </w:p>
-    <w:p>
-      <w:hyperlink r:id="rId15" w:history="1">
-        <w:r>
-          <w:rPr>
-            <w:rStyle w:val="Hyperlink"/>
-          </w:rPr>
-          <w:t>https://www2.isye.gatech.edu/~mgoetsch/cali/VEHICLE/TSP/TSP007__.HTM</w:t>
-        </w:r>
-      </w:hyperlink>
-    </w:p>
-    <w:p>
-      <w:hyperlink r:id="rId16" w:history="1">
-        <w:r>
-          <w:rPr>
-            <w:rStyle w:val="Hyperlink"/>
-          </w:rPr>
-          <w:t xml:space="preserve">https://www.programiz.com/dsa/kruskal-algorithm   </w:t>
-        </w:r>
-      </w:hyperlink>
-      <w:r>
-        <w:t xml:space="preserve"> </w:t>
-      </w:r>
     </w:p>
     <w:sectPr>
-      <w:footerReference w:type="default" r:id="rId17"/>
+      <w:headerReference w:type="default" r:id="rId12"/>
+      <w:footerReference w:type="default" r:id="rId13"/>
       <w:pgSz w:w="11906" w:h="16838"/>
       <w:pgMar w:top="1417" w:right="1701" w:bottom="1417" w:left="1701" w:header="720" w:footer="720" w:gutter="0"/>
       <w:cols w:space="720"/>
@@ -1138,6 +1489,34 @@
     </w:p>
   </w:footnote>
 </w:footnotes>
+</file>
+
+<file path=word/header1.xml><?xml version="1.0" encoding="utf-8"?>
+<w:hdr xmlns:wpc="http://schemas.microsoft.com/office/word/2010/wordprocessingCanvas" xmlns:cx="http://schemas.microsoft.com/office/drawing/2014/chartex" xmlns:cx1="http://schemas.microsoft.com/office/drawing/2015/9/8/chartex" xmlns:cx2="http://schemas.microsoft.com/office/drawing/2015/10/21/chartex" xmlns:cx3="http://schemas.microsoft.com/office/drawing/2016/5/9/chartex" xmlns:cx4="http://schemas.microsoft.com/office/drawing/2016/5/10/chartex" xmlns:cx5="http://schemas.microsoft.com/office/drawing/2016/5/11/chartex" xmlns:cx6="http://schemas.microsoft.com/office/drawing/2016/5/12/chartex" xmlns:cx7="http://schemas.microsoft.com/office/drawing/2016/5/13/chartex" xmlns:cx8="http://schemas.microsoft.com/office/drawing/2016/5/14/chartex" xmlns:mc="http://schemas.openxmlformats.org/markup-compatibility/2006" xmlns:aink="http://schemas.microsoft.com/office/drawing/2016/ink" xmlns:am3d="http://schemas.microsoft.com/office/drawing/2017/model3d" xmlns:o="urn:schemas-microsoft-com:office:office" xmlns:oel="http://schemas.microsoft.com/office/2019/extlst" xmlns:r="http://schemas.openxmlformats.org/officeDocument/2006/relationships" xmlns:m="http://schemas.openxmlformats.org/officeDocument/2006/math" xmlns:v="urn:schemas-microsoft-com:vml" xmlns:wp14="http://schemas.microsoft.com/office/word/2010/wordprocessingDrawing" xmlns:wp="http://schemas.openxmlformats.org/drawingml/2006/wordprocessingDrawing" xmlns:w10="urn:schemas-microsoft-com:office:word" xmlns:w="http://schemas.openxmlformats.org/wordprocessingml/2006/main" xmlns:w14="http://schemas.microsoft.com/office/word/2010/wordml" xmlns:w15="http://schemas.microsoft.com/office/word/2012/wordml" xmlns:w16cex="http://schemas.microsoft.com/office/word/2018/wordml/cex" xmlns:w16cid="http://schemas.microsoft.com/office/word/2016/wordml/cid" xmlns:w16="http://schemas.microsoft.com/office/word/2018/wordml" xmlns:w16sdtdh="http://schemas.microsoft.com/office/word/2020/wordml/sdtdatahash" xmlns:w16se="http://schemas.microsoft.com/office/word/2015/wordml/symex" xmlns:wpg="http://schemas.microsoft.com/office/word/2010/wordprocessingGroup" xmlns:wpi="http://schemas.microsoft.com/office/word/2010/wordprocessingInk" xmlns:wne="http://schemas.microsoft.com/office/word/2006/wordml" xmlns:wps="http://schemas.microsoft.com/office/word/2010/wordprocessingShape" mc:Ignorable="w14 w15 w16se w16cid w16 w16cex w16sdtdh wp14">
+  <w:p>
+    <w:pPr>
+      <w:pStyle w:val="Header"/>
+      <w:tabs>
+        <w:tab w:val="clear" w:pos="4419"/>
+        <w:tab w:val="clear" w:pos="8838"/>
+        <w:tab w:val="left" w:pos="3336"/>
+      </w:tabs>
+    </w:pPr>
+    <w:r>
+      <w:tab/>
+    </w:r>
+    <w:r>
+      <w:rPr>
+        <w:rFonts w:ascii="Arial" w:hAnsi="Arial"/>
+        <w:color w:val="000000"/>
+        <w:sz w:val="44"/>
+        <w:szCs w:val="44"/>
+        <w:shd w:val="clear" w:color="auto" w:fill="FFFFFF"/>
+      </w:rPr>
+      <w:br/>
+    </w:r>
+  </w:p>
+</w:hdr>
 </file>
 
 <file path=word/numbering.xml><?xml version="1.0" encoding="utf-8"?>
@@ -1710,7 +2089,6 @@
   <w:style w:type="character" w:default="1" w:styleId="DefaultParagraphFont">
     <w:name w:val="Default Paragraph Font"/>
     <w:uiPriority w:val="1"/>
-    <w:semiHidden/>
     <w:unhideWhenUsed/>
   </w:style>
   <w:style w:type="table" w:default="1" w:styleId="TableNormal">
@@ -1859,7 +2237,11 @@
     <w:next w:val="Normal"/>
     <w:autoRedefine/>
     <w:uiPriority w:val="39"/>
+    <w:rsid w:val="009173D9"/>
     <w:pPr>
+      <w:tabs>
+        <w:tab w:val="right" w:leader="dot" w:pos="8494"/>
+      </w:tabs>
       <w:spacing w:after="100"/>
     </w:pPr>
   </w:style>
@@ -1892,6 +2274,17 @@
       <w:ind w:left="720"/>
       <w:contextualSpacing/>
     </w:pPr>
+  </w:style>
+  <w:style w:type="character" w:styleId="Strong">
+    <w:name w:val="Strong"/>
+    <w:basedOn w:val="DefaultParagraphFont"/>
+    <w:uiPriority w:val="22"/>
+    <w:qFormat/>
+    <w:rsid w:val="009173D9"/>
+    <w:rPr>
+      <w:b/>
+      <w:bCs/>
+    </w:rPr>
   </w:style>
 </w:styles>
 </file>
@@ -2189,4 +2582,16 @@
     </a:ext>
   </a:extLst>
 </a:theme>
+</file>
+
+<file path=customXml/item1.xml><?xml version="1.0" encoding="utf-8"?>
+<b:Sources xmlns:b="http://schemas.openxmlformats.org/officeDocument/2006/bibliography" xmlns="http://schemas.openxmlformats.org/officeDocument/2006/bibliography" SelectedStyle="\APASixthEditionOfficeOnline.xsl" StyleName="APA" Version="6"/>
+</file>
+
+<file path=customXml/itemProps1.xml><?xml version="1.0" encoding="utf-8"?>
+<ds:datastoreItem xmlns:ds="http://schemas.openxmlformats.org/officeDocument/2006/customXml" ds:itemID="{8B24E57F-4196-4F6B-A3CB-1D8AFE8099A0}">
+  <ds:schemaRefs>
+    <ds:schemaRef ds:uri="http://schemas.openxmlformats.org/officeDocument/2006/bibliography"/>
+  </ds:schemaRefs>
+</ds:datastoreItem>
 </file>
</xml_diff>